<commit_message>
Updated README.md for documentation
</commit_message>
<xml_diff>
--- a/Instructions/Instructions.docx
+++ b/Instructions/Instructions.docx
@@ -81,6 +81,19 @@
         </w:r>
       </w:hyperlink>
     </w:p>
+    <w:p>
+      <w:r>
+        <w:t xml:space="preserve">ThingSpeak – ThingSpeak: </w:t>
+      </w:r>
+      <w:hyperlink r:id="rId7" w:history="1">
+        <w:r>
+          <w:rPr>
+            <w:rStyle w:val="Hyperlink"/>
+          </w:rPr>
+          <w:t>https://github.com/mathworks/thingspeak-arduino</w:t>
+        </w:r>
+      </w:hyperlink>
+    </w:p>
     <w:p/>
     <w:p>
       <w:pPr>
@@ -102,10 +115,31 @@
         </w:numPr>
       </w:pPr>
       <w:r>
-        <w:t xml:space="preserve">Locate the EE537AppV2.apk file downloaded </w:t>
-      </w:r>
-      <w:r>
-        <w:t>on your phone.</w:t>
+        <w:t xml:space="preserve">Locate the EE537App.apk file </w:t>
+      </w:r>
+      <w:r>
+        <w:t xml:space="preserve">in </w:t>
+      </w:r>
+      <w:r>
+        <w:t>“</w:t>
+      </w:r>
+      <w:r>
+        <w:t>AndroidApp/App</w:t>
+      </w:r>
+      <w:r>
+        <w:t>”</w:t>
+      </w:r>
+      <w:r>
+        <w:t xml:space="preserve"> and </w:t>
+      </w:r>
+      <w:r>
+        <w:t>download</w:t>
+      </w:r>
+      <w:r>
+        <w:t xml:space="preserve"> it to </w:t>
+      </w:r>
+      <w:r>
+        <w:t>your phone.</w:t>
       </w:r>
     </w:p>
     <w:p>
@@ -124,6 +158,12 @@
       <w:pPr>
         <w:jc w:val="center"/>
       </w:pPr>
+      <w:r>
+        <w:rPr>
+          <w:noProof/>
+        </w:rPr>
+        <w:t>o</w:t>
+      </w:r>
       <w:r>
         <w:rPr>
           <w:noProof/>
@@ -146,7 +186,7 @@
                     </pic:cNvPicPr>
                   </pic:nvPicPr>
                   <pic:blipFill rotWithShape="1">
-                    <a:blip r:embed="rId7" cstate="print">
+                    <a:blip r:embed="rId8" cstate="print">
                       <a:extLst>
                         <a:ext uri="{28A0092B-C50C-407E-A947-70E740481C1C}">
                           <a14:useLocalDpi xmlns:a14="http://schemas.microsoft.com/office/drawing/2010/main" val="0"/>
@@ -230,7 +270,7 @@
       <w:r>
         <w:t xml:space="preserve">Sign into </w:t>
       </w:r>
-      <w:hyperlink r:id="rId8" w:history="1">
+      <w:hyperlink r:id="rId9" w:history="1">
         <w:r>
           <w:rPr>
             <w:rStyle w:val="Hyperlink"/>
@@ -382,7 +422,7 @@
                     </pic:cNvPicPr>
                   </pic:nvPicPr>
                   <pic:blipFill>
-                    <a:blip r:embed="rId9">
+                    <a:blip r:embed="rId10">
                       <a:extLst>
                         <a:ext uri="{28A0092B-C50C-407E-A947-70E740481C1C}">
                           <a14:useLocalDpi xmlns:a14="http://schemas.microsoft.com/office/drawing/2010/main" val="0"/>
@@ -471,6 +511,7 @@
           <w:sz w:val="24"/>
           <w:szCs w:val="24"/>
         </w:rPr>
+        <w:lastRenderedPageBreak/>
         <w:t xml:space="preserve">Name the new channel </w:t>
       </w:r>
       <w:r>
@@ -510,7 +551,6 @@
           <w:sz w:val="24"/>
           <w:szCs w:val="24"/>
         </w:rPr>
-        <w:lastRenderedPageBreak/>
         <w:t xml:space="preserve">Name Field 1 </w:t>
       </w:r>
       <w:r>
@@ -544,6 +584,7 @@
       <w:r>
         <w:rPr>
           <w:rFonts w:cstheme="minorHAnsi"/>
+          <w:noProof/>
           <w:sz w:val="24"/>
           <w:szCs w:val="24"/>
         </w:rPr>
@@ -563,7 +604,7 @@
                     <pic:cNvPicPr/>
                   </pic:nvPicPr>
                   <pic:blipFill>
-                    <a:blip r:embed="rId10"/>
+                    <a:blip r:embed="rId11"/>
                     <a:stretch>
                       <a:fillRect/>
                     </a:stretch>
@@ -668,6 +709,7 @@
       <w:r>
         <w:rPr>
           <w:rFonts w:cstheme="minorHAnsi"/>
+          <w:noProof/>
           <w:sz w:val="24"/>
           <w:szCs w:val="24"/>
         </w:rPr>
@@ -687,7 +729,7 @@
                     <pic:cNvPicPr/>
                   </pic:nvPicPr>
                   <pic:blipFill>
-                    <a:blip r:embed="rId11"/>
+                    <a:blip r:embed="rId12"/>
                     <a:stretch>
                       <a:fillRect/>
                     </a:stretch>
@@ -1003,7 +1045,7 @@
                     </pic:cNvPicPr>
                   </pic:nvPicPr>
                   <pic:blipFill rotWithShape="1">
-                    <a:blip r:embed="rId12" cstate="print">
+                    <a:blip r:embed="rId13" cstate="print">
                       <a:extLst>
                         <a:ext uri="{28A0092B-C50C-407E-A947-70E740481C1C}">
                           <a14:useLocalDpi xmlns:a14="http://schemas.microsoft.com/office/drawing/2010/main" val="0"/>
@@ -1104,7 +1146,7 @@
           <w:noProof/>
         </w:rPr>
         <w:drawing>
-          <wp:inline distT="0" distB="0" distL="0" distR="0" wp14:anchorId="70F72B14" wp14:editId="15057821">
+          <wp:inline distT="0" distB="0" distL="0" distR="0" wp14:anchorId="70F72B14" wp14:editId="7C9A0822">
             <wp:extent cx="1690706" cy="3390900"/>
             <wp:effectExtent l="0" t="0" r="5080" b="0"/>
             <wp:docPr id="2065708765" name="Picture 2065708765"/>
@@ -1119,7 +1161,7 @@
                     <pic:cNvPicPr/>
                   </pic:nvPicPr>
                   <pic:blipFill>
-                    <a:blip r:embed="rId13" cstate="print">
+                    <a:blip r:embed="rId14" cstate="print">
                       <a:extLst>
                         <a:ext uri="{28A0092B-C50C-407E-A947-70E740481C1C}">
                           <a14:useLocalDpi xmlns:a14="http://schemas.microsoft.com/office/drawing/2010/main" val="0"/>
@@ -1189,7 +1231,7 @@
                     <pic:cNvPicPr/>
                   </pic:nvPicPr>
                   <pic:blipFill>
-                    <a:blip r:embed="rId14" cstate="print">
+                    <a:blip r:embed="rId15" cstate="print">
                       <a:extLst>
                         <a:ext uri="{28A0092B-C50C-407E-A947-70E740481C1C}">
                           <a14:useLocalDpi xmlns:a14="http://schemas.microsoft.com/office/drawing/2010/main" val="0"/>
@@ -1247,52 +1289,6 @@
             <wp:extent cx="2114550" cy="4572000"/>
             <wp:effectExtent l="0" t="0" r="0" b="0"/>
             <wp:docPr id="1102745834" name="Picture 1102745834"/>
-            <wp:cNvGraphicFramePr>
-              <a:graphicFrameLocks xmlns:a="http://schemas.openxmlformats.org/drawingml/2006/main" noChangeAspect="1"/>
-            </wp:cNvGraphicFramePr>
-            <a:graphic xmlns:a="http://schemas.openxmlformats.org/drawingml/2006/main">
-              <a:graphicData uri="http://schemas.openxmlformats.org/drawingml/2006/picture">
-                <pic:pic xmlns:pic="http://schemas.openxmlformats.org/drawingml/2006/picture">
-                  <pic:nvPicPr>
-                    <pic:cNvPr id="0" name=""/>
-                    <pic:cNvPicPr/>
-                  </pic:nvPicPr>
-                  <pic:blipFill>
-                    <a:blip r:embed="rId15" cstate="print">
-                      <a:extLst>
-                        <a:ext uri="{28A0092B-C50C-407E-A947-70E740481C1C}">
-                          <a14:useLocalDpi xmlns:a14="http://schemas.microsoft.com/office/drawing/2010/main" val="0"/>
-                        </a:ext>
-                      </a:extLst>
-                    </a:blip>
-                    <a:stretch>
-                      <a:fillRect/>
-                    </a:stretch>
-                  </pic:blipFill>
-                  <pic:spPr>
-                    <a:xfrm>
-                      <a:off x="0" y="0"/>
-                      <a:ext cx="2114550" cy="4572000"/>
-                    </a:xfrm>
-                    <a:prstGeom prst="rect">
-                      <a:avLst/>
-                    </a:prstGeom>
-                  </pic:spPr>
-                </pic:pic>
-              </a:graphicData>
-            </a:graphic>
-          </wp:inline>
-        </w:drawing>
-      </w:r>
-      <w:r>
-        <w:rPr>
-          <w:noProof/>
-        </w:rPr>
-        <w:drawing>
-          <wp:inline distT="0" distB="0" distL="0" distR="0" wp14:anchorId="1F00AB37" wp14:editId="6325527E">
-            <wp:extent cx="2114550" cy="4572000"/>
-            <wp:effectExtent l="0" t="0" r="0" b="0"/>
-            <wp:docPr id="681104271" name="Picture 681104271"/>
             <wp:cNvGraphicFramePr>
               <a:graphicFrameLocks xmlns:a="http://schemas.openxmlformats.org/drawingml/2006/main" noChangeAspect="1"/>
             </wp:cNvGraphicFramePr>
@@ -1330,38 +1326,15 @@
           </wp:inline>
         </w:drawing>
       </w:r>
-    </w:p>
-    <w:p>
-      <w:r>
-        <w:br w:type="page"/>
-      </w:r>
-    </w:p>
-    <w:p>
-      <w:pPr>
-        <w:pStyle w:val="ListParagraph"/>
-        <w:numPr>
-          <w:ilvl w:val="0"/>
-          <w:numId w:val="5"/>
-        </w:numPr>
-      </w:pPr>
-      <w:r>
-        <w:lastRenderedPageBreak/>
-        <w:t>The device should connect as indicated by the green dot on the Wi-Fi symbol.</w:t>
-      </w:r>
-    </w:p>
-    <w:p>
-      <w:pPr>
-        <w:jc w:val="center"/>
-      </w:pPr>
       <w:r>
         <w:rPr>
           <w:noProof/>
         </w:rPr>
         <w:drawing>
-          <wp:inline distT="0" distB="0" distL="0" distR="0" wp14:anchorId="2C9F6E11" wp14:editId="255EDDA2">
-            <wp:extent cx="2034540" cy="4399004"/>
-            <wp:effectExtent l="0" t="0" r="3810" b="1905"/>
-            <wp:docPr id="205738127" name="Picture 205738127"/>
+          <wp:inline distT="0" distB="0" distL="0" distR="0" wp14:anchorId="1F00AB37" wp14:editId="6325527E">
+            <wp:extent cx="2114550" cy="4572000"/>
+            <wp:effectExtent l="0" t="0" r="0" b="0"/>
+            <wp:docPr id="681104271" name="Picture 681104271"/>
             <wp:cNvGraphicFramePr>
               <a:graphicFrameLocks xmlns:a="http://schemas.openxmlformats.org/drawingml/2006/main" noChangeAspect="1"/>
             </wp:cNvGraphicFramePr>
@@ -1387,6 +1360,75 @@
                   <pic:spPr>
                     <a:xfrm>
                       <a:off x="0" y="0"/>
+                      <a:ext cx="2114550" cy="4572000"/>
+                    </a:xfrm>
+                    <a:prstGeom prst="rect">
+                      <a:avLst/>
+                    </a:prstGeom>
+                  </pic:spPr>
+                </pic:pic>
+              </a:graphicData>
+            </a:graphic>
+          </wp:inline>
+        </w:drawing>
+      </w:r>
+    </w:p>
+    <w:p>
+      <w:r>
+        <w:br w:type="page"/>
+      </w:r>
+    </w:p>
+    <w:p>
+      <w:pPr>
+        <w:pStyle w:val="ListParagraph"/>
+        <w:numPr>
+          <w:ilvl w:val="0"/>
+          <w:numId w:val="5"/>
+        </w:numPr>
+      </w:pPr>
+      <w:r>
+        <w:lastRenderedPageBreak/>
+        <w:t>The device should connect as indicated by the green dot on the Wi-Fi symbol.</w:t>
+      </w:r>
+    </w:p>
+    <w:p>
+      <w:pPr>
+        <w:jc w:val="center"/>
+      </w:pPr>
+      <w:r>
+        <w:rPr>
+          <w:noProof/>
+        </w:rPr>
+        <w:drawing>
+          <wp:inline distT="0" distB="0" distL="0" distR="0" wp14:anchorId="2C9F6E11" wp14:editId="255EDDA2">
+            <wp:extent cx="2034540" cy="4399004"/>
+            <wp:effectExtent l="0" t="0" r="3810" b="1905"/>
+            <wp:docPr id="205738127" name="Picture 205738127"/>
+            <wp:cNvGraphicFramePr>
+              <a:graphicFrameLocks xmlns:a="http://schemas.openxmlformats.org/drawingml/2006/main" noChangeAspect="1"/>
+            </wp:cNvGraphicFramePr>
+            <a:graphic xmlns:a="http://schemas.openxmlformats.org/drawingml/2006/main">
+              <a:graphicData uri="http://schemas.openxmlformats.org/drawingml/2006/picture">
+                <pic:pic xmlns:pic="http://schemas.openxmlformats.org/drawingml/2006/picture">
+                  <pic:nvPicPr>
+                    <pic:cNvPr id="0" name=""/>
+                    <pic:cNvPicPr/>
+                  </pic:nvPicPr>
+                  <pic:blipFill>
+                    <a:blip r:embed="rId18" cstate="print">
+                      <a:extLst>
+                        <a:ext uri="{28A0092B-C50C-407E-A947-70E740481C1C}">
+                          <a14:useLocalDpi xmlns:a14="http://schemas.microsoft.com/office/drawing/2010/main" val="0"/>
+                        </a:ext>
+                      </a:extLst>
+                    </a:blip>
+                    <a:stretch>
+                      <a:fillRect/>
+                    </a:stretch>
+                  </pic:blipFill>
+                  <pic:spPr>
+                    <a:xfrm>
+                      <a:off x="0" y="0"/>
                       <a:ext cx="2042807" cy="4416879"/>
                     </a:xfrm>
                     <a:prstGeom prst="rect">
@@ -1435,7 +1477,7 @@
                     <pic:cNvPicPr/>
                   </pic:nvPicPr>
                   <pic:blipFill>
-                    <a:blip r:embed="rId18" cstate="print">
+                    <a:blip r:embed="rId19" cstate="print">
                       <a:extLst>
                         <a:ext uri="{28A0092B-C50C-407E-A947-70E740481C1C}">
                           <a14:useLocalDpi xmlns:a14="http://schemas.microsoft.com/office/drawing/2010/main" val="0"/>

</xml_diff>